<commit_message>
HW-5 casi terminado solo falta migraciones
</commit_message>
<xml_diff>
--- a/back/DB-M4.docx
+++ b/back/DB-M4.docx
@@ -10,9 +10,9 @@
         </w:rPr>
         <w:drawing>
           <wp:inline distT="0" distB="0" distL="0" distR="0">
-            <wp:extent cx="8994655" cy="6359857"/>
-            <wp:effectExtent l="0" t="0" r="0" b="3175"/>
-            <wp:docPr id="4" name="Imagen 4"/>
+            <wp:extent cx="9079790" cy="5878285"/>
+            <wp:effectExtent l="0" t="0" r="7620" b="8255"/>
+            <wp:docPr id="1" name="Imagen 1"/>
             <wp:cNvGraphicFramePr>
               <a:graphicFrameLocks xmlns:a="http://schemas.openxmlformats.org/drawingml/2006/main" noChangeAspect="1"/>
             </wp:cNvGraphicFramePr>
@@ -20,7 +20,7 @@
               <a:graphicData uri="http://schemas.openxmlformats.org/drawingml/2006/picture">
                 <pic:pic xmlns:pic="http://schemas.openxmlformats.org/drawingml/2006/picture">
                   <pic:nvPicPr>
-                    <pic:cNvPr id="4" name="DB M4.png"/>
+                    <pic:cNvPr id="1" name="DB M4.png"/>
                     <pic:cNvPicPr/>
                   </pic:nvPicPr>
                   <pic:blipFill rotWithShape="1">
@@ -31,13 +31,13 @@
                         </a:ext>
                       </a:extLst>
                     </a:blip>
-                    <a:srcRect r="27812"/>
+                    <a:srcRect r="26459"/>
                     <a:stretch/>
                   </pic:blipFill>
                   <pic:spPr bwMode="auto">
                     <a:xfrm>
                       <a:off x="0" y="0"/>
-                      <a:ext cx="9016660" cy="6375416"/>
+                      <a:ext cx="9101241" cy="5892173"/>
                     </a:xfrm>
                     <a:prstGeom prst="rect">
                       <a:avLst/>

</xml_diff>